<commit_message>
Updated after 2nd Meeting Sep 17 2014
</commit_message>
<xml_diff>
--- a/Logs/Meetings.docx
+++ b/Logs/Meetings.docx
@@ -157,6 +157,9 @@
           </w:tcPr>
           <w:p>
             <w:r>
+              <w:t xml:space="preserve">09/03/2014 </w:t>
+            </w:r>
+            <w:r>
               <w:t>1:00</w:t>
             </w:r>
             <w:r>
@@ -176,8 +179,13 @@
               <w:t xml:space="preserve">Milson, Jimmy, </w:t>
             </w:r>
             <w:r>
-              <w:t>Sung-Ju</w:t>
-            </w:r>
+              <w:t>Sung-</w:t>
+            </w:r>
+            <w:proofErr w:type="spellStart"/>
+            <w:r>
+              <w:t>Ju</w:t>
+            </w:r>
+            <w:proofErr w:type="spellEnd"/>
           </w:p>
         </w:tc>
         <w:tc>
@@ -219,21 +227,25 @@
             <w:r>
               <w:t xml:space="preserve"> - </w:t>
             </w:r>
+            <w:proofErr w:type="spellStart"/>
             <w:r>
               <w:rPr>
                 <w:b/>
               </w:rPr>
               <w:t>Git</w:t>
             </w:r>
+            <w:proofErr w:type="spellEnd"/>
             <w:r>
               <w:t xml:space="preserve"> and </w:t>
             </w:r>
+            <w:proofErr w:type="spellStart"/>
             <w:r>
               <w:rPr>
                 <w:b/>
               </w:rPr>
               <w:t>Github</w:t>
             </w:r>
+            <w:proofErr w:type="spellEnd"/>
           </w:p>
           <w:p>
             <w:r>
@@ -251,8 +263,6 @@
             <w:r>
               <w:t>’</w:t>
             </w:r>
-            <w:bookmarkStart w:id="0" w:name="_GoBack"/>
-            <w:bookmarkEnd w:id="0"/>
             <w:r>
               <w:t xml:space="preserve"> workplace</w:t>
             </w:r>
@@ -315,19 +325,45 @@
           <w:tcPr>
             <w:tcW w:w="1435" w:type="dxa"/>
           </w:tcPr>
-          <w:p/>
+          <w:p>
+            <w:r>
+              <w:t>2</w:t>
+            </w:r>
+          </w:p>
         </w:tc>
         <w:tc>
           <w:tcPr>
             <w:tcW w:w="1800" w:type="dxa"/>
           </w:tcPr>
-          <w:p/>
+          <w:p>
+            <w:r>
+              <w:t>09/17</w:t>
+            </w:r>
+            <w:r>
+              <w:t xml:space="preserve">/2014 </w:t>
+            </w:r>
+            <w:r>
+              <w:t>1:00 – 1:45 pm/ MEC</w:t>
+            </w:r>
+          </w:p>
         </w:tc>
         <w:tc>
           <w:tcPr>
             <w:tcW w:w="1710" w:type="dxa"/>
           </w:tcPr>
-          <w:p/>
+          <w:p>
+            <w:r>
+              <w:t xml:space="preserve">Milson, Jimmy, </w:t>
+            </w:r>
+            <w:r>
+              <w:t>Sung-</w:t>
+            </w:r>
+            <w:proofErr w:type="spellStart"/>
+            <w:r>
+              <w:t>Ju</w:t>
+            </w:r>
+            <w:proofErr w:type="spellEnd"/>
+          </w:p>
         </w:tc>
         <w:tc>
           <w:tcPr>
@@ -336,9 +372,90 @@
               <w:top w:val="single" w:sz="4" w:space="0" w:color="auto"/>
             </w:tcBorders>
           </w:tcPr>
-          <w:p/>
-          <w:p/>
-          <w:p/>
+          <w:p>
+            <w:r>
+              <w:t>Requirements: Java, Standalone program.</w:t>
+            </w:r>
+          </w:p>
+          <w:p/>
+          <w:p>
+            <w:r>
+              <w:t>Functional requirem</w:t>
+            </w:r>
+            <w:bookmarkStart w:id="0" w:name="_GoBack"/>
+            <w:bookmarkEnd w:id="0"/>
+            <w:r>
+              <w:t xml:space="preserve">ents: </w:t>
+            </w:r>
+          </w:p>
+          <w:p/>
+          <w:p>
+            <w:r>
+              <w:t xml:space="preserve">1. Option for choosing a </w:t>
+            </w:r>
+            <w:proofErr w:type="spellStart"/>
+            <w:r>
+              <w:t>gameType</w:t>
+            </w:r>
+            <w:proofErr w:type="spellEnd"/>
+            <w:r>
+              <w:t>. - Chosen in the popup Dialog</w:t>
+            </w:r>
+          </w:p>
+          <w:p>
+            <w:r>
+              <w:t>2. User info - collected in the popup dialog, displayed right above the pile</w:t>
+            </w:r>
+          </w:p>
+          <w:p>
+            <w:r>
+              <w:t xml:space="preserve">3. (Buttons) Start a new game, Undo, Make a move. </w:t>
+            </w:r>
+          </w:p>
+          <w:p>
+            <w:r>
+              <w:t>4. Show the state of the game.</w:t>
+            </w:r>
+          </w:p>
+          <w:p>
+            <w:r>
+              <w:t>4. Place a men from the non-empty pile.</w:t>
+            </w:r>
+          </w:p>
+          <w:p>
+            <w:r>
+              <w:t>5. Move a men (allowed when one's pile is empty, and flying allowed when condition is met)</w:t>
+            </w:r>
+          </w:p>
+          <w:p>
+            <w:r>
+              <w:t>6. Remove a men (triggered when a "MILL" is formed, and specify which man to remove)</w:t>
+            </w:r>
+          </w:p>
+          <w:p/>
+          <w:p>
+            <w:r>
+              <w:t>100. A.I.</w:t>
+            </w:r>
+          </w:p>
+          <w:p/>
+          <w:p>
+            <w:r>
+              <w:t>User Stories -&gt; Task:</w:t>
+            </w:r>
+          </w:p>
+          <w:p>
+            <w:r>
+              <w:tab/>
+              <w:t>1. GUI Design</w:t>
+            </w:r>
+          </w:p>
+          <w:p>
+            <w:r>
+              <w:tab/>
+              <w:t>2. Project Structure.</w:t>
+            </w:r>
+          </w:p>
           <w:p/>
           <w:p/>
         </w:tc>
@@ -1253,7 +1370,6 @@
       <w:spacing w:after="0" w:line="240" w:lineRule="auto"/>
     </w:pPr>
     <w:tblPr>
-      <w:tblInd w:w="0" w:type="dxa"/>
       <w:tblBorders>
         <w:top w:val="single" w:sz="4" w:space="0" w:color="auto"/>
         <w:left w:val="single" w:sz="4" w:space="0" w:color="auto"/>
@@ -1262,12 +1378,6 @@
         <w:insideH w:val="single" w:sz="4" w:space="0" w:color="auto"/>
         <w:insideV w:val="single" w:sz="4" w:space="0" w:color="auto"/>
       </w:tblBorders>
-      <w:tblCellMar>
-        <w:top w:w="0" w:type="dxa"/>
-        <w:left w:w="108" w:type="dxa"/>
-        <w:bottom w:w="0" w:type="dxa"/>
-        <w:right w:w="108" w:type="dxa"/>
-      </w:tblCellMar>
     </w:tblPr>
   </w:style>
   <w:style w:type="paragraph" w:customStyle="1" w:styleId="Default">

</xml_diff>